<commit_message>
Added Dashboard of all best insights
</commit_message>
<xml_diff>
--- a/FILE INDEX.docx
+++ b/FILE INDEX.docx
@@ -33,8 +33,18 @@
           <w:sz w:val="32"/>
           <w:szCs w:val="32"/>
         </w:rPr>
-        <w:t>1.Data Cleaning.ipynb</w:t>
-      </w:r>
+        <w:t xml:space="preserve">1.Data </w:t>
+      </w:r>
+      <w:proofErr w:type="spellStart"/>
+      <w:r>
+        <w:rPr>
+          <w:rFonts w:ascii="Times New Roman" w:hAnsi="Times New Roman" w:cs="Times New Roman"/>
+          <w:sz w:val="32"/>
+          <w:szCs w:val="32"/>
+        </w:rPr>
+        <w:t>Cleaning.ipynb</w:t>
+      </w:r>
+      <w:proofErr w:type="spellEnd"/>
       <w:r>
         <w:rPr>
           <w:rFonts w:ascii="Times New Roman" w:hAnsi="Times New Roman" w:cs="Times New Roman"/>
@@ -102,21 +112,59 @@
           <w:szCs w:val="32"/>
         </w:rPr>
       </w:pPr>
-      <w:r>
-        <w:rPr>
-          <w:rFonts w:ascii="Times New Roman" w:hAnsi="Times New Roman" w:cs="Times New Roman"/>
-          <w:sz w:val="32"/>
-          <w:szCs w:val="32"/>
-        </w:rPr>
-        <w:t>app.py</w:t>
-      </w:r>
-      <w:r>
-        <w:rPr>
-          <w:rFonts w:ascii="Times New Roman" w:hAnsi="Times New Roman" w:cs="Times New Roman"/>
-          <w:sz w:val="32"/>
-          <w:szCs w:val="32"/>
-        </w:rPr>
-        <w:t xml:space="preserve"> – This is the streamlit dashboard. Please run from local cmd prompt</w:t>
+      <w:proofErr w:type="spellStart"/>
+      <w:r>
+        <w:rPr>
+          <w:rFonts w:ascii="Times New Roman" w:hAnsi="Times New Roman" w:cs="Times New Roman"/>
+          <w:sz w:val="32"/>
+          <w:szCs w:val="32"/>
+        </w:rPr>
+        <w:t>Dashboard_Best</w:t>
+      </w:r>
+      <w:proofErr w:type="spellEnd"/>
+      <w:r>
+        <w:rPr>
+          <w:rFonts w:ascii="Times New Roman" w:hAnsi="Times New Roman" w:cs="Times New Roman"/>
+          <w:sz w:val="32"/>
+          <w:szCs w:val="32"/>
+        </w:rPr>
+        <w:t xml:space="preserve"> – This is the </w:t>
+      </w:r>
+      <w:proofErr w:type="spellStart"/>
+      <w:r>
+        <w:rPr>
+          <w:rFonts w:ascii="Times New Roman" w:hAnsi="Times New Roman" w:cs="Times New Roman"/>
+          <w:sz w:val="32"/>
+          <w:szCs w:val="32"/>
+        </w:rPr>
+        <w:t>streamlit</w:t>
+      </w:r>
+      <w:proofErr w:type="spellEnd"/>
+      <w:r>
+        <w:rPr>
+          <w:rFonts w:ascii="Times New Roman" w:hAnsi="Times New Roman" w:cs="Times New Roman"/>
+          <w:sz w:val="32"/>
+          <w:szCs w:val="32"/>
+        </w:rPr>
+        <w:t xml:space="preserve"> dashboard. Please run from local </w:t>
+      </w:r>
+      <w:proofErr w:type="spellStart"/>
+      <w:r>
+        <w:rPr>
+          <w:rFonts w:ascii="Times New Roman" w:hAnsi="Times New Roman" w:cs="Times New Roman"/>
+          <w:sz w:val="32"/>
+          <w:szCs w:val="32"/>
+        </w:rPr>
+        <w:t>cmd</w:t>
+      </w:r>
+      <w:proofErr w:type="spellEnd"/>
+      <w:r>
+        <w:rPr>
+          <w:rFonts w:ascii="Times New Roman" w:hAnsi="Times New Roman" w:cs="Times New Roman"/>
+          <w:sz w:val="32"/>
+          <w:szCs w:val="32"/>
+        </w:rPr>
+        <w:t xml:space="preserve"> prompt</w:t>
       </w:r>
     </w:p>
     <w:p>
@@ -192,7 +240,43 @@
           <w:sz w:val="32"/>
           <w:szCs w:val="32"/>
         </w:rPr>
-        <w:t xml:space="preserve"> – Final file used in all other Jupyter Notebooks except “1.Data Cleaning”</w:t>
+        <w:t xml:space="preserve"> – Final file used in all other </w:t>
+      </w:r>
+      <w:proofErr w:type="spellStart"/>
+      <w:r>
+        <w:rPr>
+          <w:rFonts w:ascii="Times New Roman" w:hAnsi="Times New Roman" w:cs="Times New Roman"/>
+          <w:sz w:val="32"/>
+          <w:szCs w:val="32"/>
+        </w:rPr>
+        <w:t>Jupyter</w:t>
+      </w:r>
+      <w:proofErr w:type="spellEnd"/>
+      <w:r>
+        <w:rPr>
+          <w:rFonts w:ascii="Times New Roman" w:hAnsi="Times New Roman" w:cs="Times New Roman"/>
+          <w:sz w:val="32"/>
+          <w:szCs w:val="32"/>
+        </w:rPr>
+        <w:t xml:space="preserve"> Notebooks except “</w:t>
+      </w:r>
+      <w:proofErr w:type="gramStart"/>
+      <w:r>
+        <w:rPr>
+          <w:rFonts w:ascii="Times New Roman" w:hAnsi="Times New Roman" w:cs="Times New Roman"/>
+          <w:sz w:val="32"/>
+          <w:szCs w:val="32"/>
+        </w:rPr>
+        <w:t>1.Data</w:t>
+      </w:r>
+      <w:proofErr w:type="gramEnd"/>
+      <w:r>
+        <w:rPr>
+          <w:rFonts w:ascii="Times New Roman" w:hAnsi="Times New Roman" w:cs="Times New Roman"/>
+          <w:sz w:val="32"/>
+          <w:szCs w:val="32"/>
+        </w:rPr>
+        <w:t xml:space="preserve"> Cleaning”</w:t>
       </w:r>
     </w:p>
     <w:sectPr>

</xml_diff>

<commit_message>
references and tableau dash added to file index
</commit_message>
<xml_diff>
--- a/FILE INDEX.docx
+++ b/FILE INDEX.docx
@@ -201,6 +201,163 @@
           <w:szCs w:val="32"/>
         </w:rPr>
         <w:t xml:space="preserve"> – Final file used in all other Jupyter Notebooks except “1.Data Cleaning”</w:t>
+      </w:r>
+    </w:p>
+    <w:p>
+      <w:pPr>
+        <w:rPr>
+          <w:rFonts w:ascii="Times New Roman" w:hAnsi="Times New Roman" w:cs="Times New Roman"/>
+          <w:sz w:val="32"/>
+          <w:szCs w:val="32"/>
+        </w:rPr>
+      </w:pPr>
+    </w:p>
+    <w:p>
+      <w:pPr>
+        <w:rPr>
+          <w:rFonts w:ascii="Times New Roman" w:hAnsi="Times New Roman" w:cs="Times New Roman"/>
+          <w:sz w:val="32"/>
+          <w:szCs w:val="32"/>
+        </w:rPr>
+      </w:pPr>
+      <w:r>
+        <w:rPr>
+          <w:rFonts w:ascii="Times New Roman" w:hAnsi="Times New Roman" w:cs="Times New Roman"/>
+          <w:sz w:val="32"/>
+          <w:szCs w:val="32"/>
+        </w:rPr>
+        <w:t>HELPFUL READING:</w:t>
+      </w:r>
+    </w:p>
+    <w:p>
+      <w:pPr>
+        <w:pStyle w:val="ListParagraph"/>
+        <w:numPr>
+          <w:ilvl w:val="0"/>
+          <w:numId w:val="2"/>
+        </w:numPr>
+        <w:rPr>
+          <w:rFonts w:ascii="Times New Roman" w:hAnsi="Times New Roman" w:cs="Times New Roman"/>
+          <w:sz w:val="32"/>
+          <w:szCs w:val="32"/>
+        </w:rPr>
+      </w:pPr>
+      <w:r>
+        <w:rPr>
+          <w:rFonts w:ascii="Times New Roman" w:hAnsi="Times New Roman" w:cs="Times New Roman"/>
+          <w:sz w:val="32"/>
+          <w:szCs w:val="32"/>
+        </w:rPr>
+        <w:t>Python Hackathon-Reference Document</w:t>
+      </w:r>
+    </w:p>
+    <w:p>
+      <w:pPr>
+        <w:pStyle w:val="ListParagraph"/>
+        <w:rPr>
+          <w:rFonts w:ascii="Times New Roman" w:hAnsi="Times New Roman" w:cs="Times New Roman"/>
+          <w:sz w:val="32"/>
+          <w:szCs w:val="32"/>
+        </w:rPr>
+      </w:pPr>
+      <w:r>
+        <w:rPr>
+          <w:rFonts w:ascii="Times New Roman" w:hAnsi="Times New Roman" w:cs="Times New Roman"/>
+          <w:sz w:val="32"/>
+          <w:szCs w:val="32"/>
+        </w:rPr>
+        <w:t>All the rules, the expectations and examples needed to do the hackathon.</w:t>
+      </w:r>
+    </w:p>
+    <w:p>
+      <w:pPr>
+        <w:pStyle w:val="ListParagraph"/>
+        <w:numPr>
+          <w:ilvl w:val="0"/>
+          <w:numId w:val="2"/>
+        </w:numPr>
+        <w:rPr>
+          <w:rFonts w:ascii="Times New Roman" w:hAnsi="Times New Roman" w:cs="Times New Roman"/>
+          <w:sz w:val="32"/>
+          <w:szCs w:val="32"/>
+        </w:rPr>
+      </w:pPr>
+      <w:r>
+        <w:rPr>
+          <w:rFonts w:ascii="Times New Roman" w:hAnsi="Times New Roman" w:cs="Times New Roman"/>
+          <w:sz w:val="32"/>
+          <w:szCs w:val="32"/>
+        </w:rPr>
+        <w:t>Tableau dashboard of examples and rules:</w:t>
+      </w:r>
+    </w:p>
+    <w:p>
+      <w:pPr>
+        <w:ind w:left="720"/>
+        <w:rPr>
+          <w:rFonts w:ascii="Times New Roman" w:hAnsi="Times New Roman" w:cs="Times New Roman"/>
+          <w:sz w:val="32"/>
+          <w:szCs w:val="32"/>
+        </w:rPr>
+      </w:pPr>
+      <w:hyperlink r:id="rId5" w:history="1">
+        <w:r>
+          <w:rPr>
+            <w:rStyle w:val="Hyperlink"/>
+            <w:rFonts w:ascii="Times New Roman" w:hAnsi="Times New Roman" w:cs="Times New Roman"/>
+            <w:sz w:val="32"/>
+            <w:szCs w:val="32"/>
+          </w:rPr>
+          <w:t>https://public.tableau.com/views/PythonAugust25/CategoriesandGradingExpecations?:language=en-US&amp;:sid=&amp;:redirect=auth&amp;:display_count=n&amp;:origin=viz_share_link</w:t>
+        </w:r>
+      </w:hyperlink>
+    </w:p>
+    <w:p>
+      <w:pPr>
+        <w:ind w:left="720"/>
+        <w:rPr>
+          <w:rFonts w:ascii="Times New Roman" w:hAnsi="Times New Roman" w:cs="Times New Roman"/>
+          <w:sz w:val="32"/>
+          <w:szCs w:val="32"/>
+        </w:rPr>
+      </w:pPr>
+      <w:r>
+        <w:rPr>
+          <w:rFonts w:ascii="Times New Roman" w:hAnsi="Times New Roman" w:cs="Times New Roman"/>
+          <w:sz w:val="32"/>
+          <w:szCs w:val="32"/>
+        </w:rPr>
+        <w:t>All the information on the dashboard is also in the reference document</w:t>
+      </w:r>
+    </w:p>
+    <w:p>
+      <w:pPr>
+        <w:pStyle w:val="ListParagraph"/>
+        <w:numPr>
+          <w:ilvl w:val="0"/>
+          <w:numId w:val="2"/>
+        </w:numPr>
+        <w:rPr>
+          <w:rFonts w:ascii="Times New Roman" w:hAnsi="Times New Roman" w:cs="Times New Roman"/>
+          <w:sz w:val="32"/>
+          <w:szCs w:val="32"/>
+        </w:rPr>
+      </w:pPr>
+      <w:r>
+        <w:rPr>
+          <w:rFonts w:ascii="Times New Roman" w:hAnsi="Times New Roman" w:cs="Times New Roman"/>
+          <w:sz w:val="32"/>
+          <w:szCs w:val="32"/>
+        </w:rPr>
+        <w:t>FAQs Python Hackathon</w:t>
+      </w:r>
+      <w:r>
+        <w:rPr>
+          <w:rFonts w:ascii="Times New Roman" w:hAnsi="Times New Roman" w:cs="Times New Roman"/>
+          <w:sz w:val="32"/>
+          <w:szCs w:val="32"/>
+        </w:rPr>
+        <w:t>: More help with GIT and the hackathon.</w:t>
       </w:r>
     </w:p>
     <w:sectPr>
@@ -304,8 +461,100 @@
       </w:pPr>
     </w:lvl>
   </w:abstractNum>
+  <w:abstractNum w:abstractNumId="1" w15:restartNumberingAfterBreak="0">
+    <w:nsid w:val="14C04DDA"/>
+    <w:multiLevelType w:val="hybridMultilevel"/>
+    <w:tmpl w:val="BDD405FC"/>
+    <w:lvl w:ilvl="0" w:tplc="0409000F">
+      <w:start w:val="1"/>
+      <w:numFmt w:val="decimal"/>
+      <w:lvlText w:val="%1."/>
+      <w:lvlJc w:val="left"/>
+      <w:pPr>
+        <w:ind w:left="720" w:hanging="360"/>
+      </w:pPr>
+      <w:rPr>
+        <w:rFonts w:hint="default"/>
+      </w:rPr>
+    </w:lvl>
+    <w:lvl w:ilvl="1" w:tplc="04090019" w:tentative="1">
+      <w:start w:val="1"/>
+      <w:numFmt w:val="lowerLetter"/>
+      <w:lvlText w:val="%2."/>
+      <w:lvlJc w:val="left"/>
+      <w:pPr>
+        <w:ind w:left="1440" w:hanging="360"/>
+      </w:pPr>
+    </w:lvl>
+    <w:lvl w:ilvl="2" w:tplc="0409001B" w:tentative="1">
+      <w:start w:val="1"/>
+      <w:numFmt w:val="lowerRoman"/>
+      <w:lvlText w:val="%3."/>
+      <w:lvlJc w:val="right"/>
+      <w:pPr>
+        <w:ind w:left="2160" w:hanging="180"/>
+      </w:pPr>
+    </w:lvl>
+    <w:lvl w:ilvl="3" w:tplc="0409000F" w:tentative="1">
+      <w:start w:val="1"/>
+      <w:numFmt w:val="decimal"/>
+      <w:lvlText w:val="%4."/>
+      <w:lvlJc w:val="left"/>
+      <w:pPr>
+        <w:ind w:left="2880" w:hanging="360"/>
+      </w:pPr>
+    </w:lvl>
+    <w:lvl w:ilvl="4" w:tplc="04090019" w:tentative="1">
+      <w:start w:val="1"/>
+      <w:numFmt w:val="lowerLetter"/>
+      <w:lvlText w:val="%5."/>
+      <w:lvlJc w:val="left"/>
+      <w:pPr>
+        <w:ind w:left="3600" w:hanging="360"/>
+      </w:pPr>
+    </w:lvl>
+    <w:lvl w:ilvl="5" w:tplc="0409001B" w:tentative="1">
+      <w:start w:val="1"/>
+      <w:numFmt w:val="lowerRoman"/>
+      <w:lvlText w:val="%6."/>
+      <w:lvlJc w:val="right"/>
+      <w:pPr>
+        <w:ind w:left="4320" w:hanging="180"/>
+      </w:pPr>
+    </w:lvl>
+    <w:lvl w:ilvl="6" w:tplc="0409000F" w:tentative="1">
+      <w:start w:val="1"/>
+      <w:numFmt w:val="decimal"/>
+      <w:lvlText w:val="%7."/>
+      <w:lvlJc w:val="left"/>
+      <w:pPr>
+        <w:ind w:left="5040" w:hanging="360"/>
+      </w:pPr>
+    </w:lvl>
+    <w:lvl w:ilvl="7" w:tplc="04090019" w:tentative="1">
+      <w:start w:val="1"/>
+      <w:numFmt w:val="lowerLetter"/>
+      <w:lvlText w:val="%8."/>
+      <w:lvlJc w:val="left"/>
+      <w:pPr>
+        <w:ind w:left="5760" w:hanging="360"/>
+      </w:pPr>
+    </w:lvl>
+    <w:lvl w:ilvl="8" w:tplc="0409001B" w:tentative="1">
+      <w:start w:val="1"/>
+      <w:numFmt w:val="lowerRoman"/>
+      <w:lvlText w:val="%9."/>
+      <w:lvlJc w:val="right"/>
+      <w:pPr>
+        <w:ind w:left="6480" w:hanging="180"/>
+      </w:pPr>
+    </w:lvl>
+  </w:abstractNum>
   <w:num w:numId="1" w16cid:durableId="277957711">
     <w:abstractNumId w:val="0"/>
+  </w:num>
+  <w:num w:numId="2" w16cid:durableId="145556348">
+    <w:abstractNumId w:val="1"/>
   </w:num>
 </w:numbering>
 </file>
@@ -1227,6 +1476,29 @@
       <w:spacing w:val="5"/>
     </w:rPr>
   </w:style>
+  <w:style w:type="character" w:styleId="Hyperlink">
+    <w:name w:val="Hyperlink"/>
+    <w:basedOn w:val="DefaultParagraphFont"/>
+    <w:uiPriority w:val="99"/>
+    <w:unhideWhenUsed/>
+    <w:rsid w:val="00057F53"/>
+    <w:rPr>
+      <w:color w:val="0563C1" w:themeColor="hyperlink"/>
+      <w:u w:val="single"/>
+    </w:rPr>
+  </w:style>
+  <w:style w:type="character" w:styleId="UnresolvedMention">
+    <w:name w:val="Unresolved Mention"/>
+    <w:basedOn w:val="DefaultParagraphFont"/>
+    <w:uiPriority w:val="99"/>
+    <w:semiHidden/>
+    <w:unhideWhenUsed/>
+    <w:rsid w:val="00057F53"/>
+    <w:rPr>
+      <w:color w:val="605E5C"/>
+      <w:shd w:val="clear" w:color="auto" w:fill="E1DFDD"/>
+    </w:rPr>
+  </w:style>
 </w:styles>
 </file>
 

</xml_diff>